<commit_message>
change leader + privat
</commit_message>
<xml_diff>
--- a/ToDo.docx
+++ b/ToDo.docx
@@ -1326,7 +1326,18 @@
       </w:r>
       <w:r>
         <w:rPr/>
-        <w:t>- приват - 5</w:t>
+        <w:t xml:space="preserve">- </w:t>
+      </w:r>
+      <w:r>
+        <w:rPr>
+          <w:b/>
+          <w:bCs/>
+        </w:rPr>
+        <w:t>приват</w:t>
+      </w:r>
+      <w:r>
+        <w:rPr/>
+        <w:t xml:space="preserve"> - 5</w:t>
       </w:r>
     </w:p>
     <w:p>
@@ -1954,7 +1965,7 @@
     <w:pPr>
       <w:widowControl w:val="false"/>
       <w:suppressAutoHyphens w:val="true"/>
-      <w:overflowPunct w:val="false"/>
+      <w:overflowPunct w:val="true"/>
       <w:bidi w:val="0"/>
       <w:spacing w:before="0" w:after="0"/>
       <w:jc w:val="left"/>

</xml_diff>